<commit_message>
First time After Math
</commit_message>
<xml_diff>
--- a/02. ALGORITHM/01. MATRIX/01. C & C++.docx
+++ b/02. ALGORITHM/01. MATRIX/01. C & C++.docx
@@ -909,16 +909,7 @@
                 <w:sz w:val="16"/>
                 <w:szCs w:val="16"/>
               </w:rPr>
-              <w:t>//</w:t>
-            </w:r>
-            <w:r>
-              <w:rPr>
-                <w:rFonts w:ascii="Courier New" w:hAnsi="Courier New" w:cs="Courier New"/>
-                <w:color w:val="006600"/>
-                <w:sz w:val="16"/>
-                <w:szCs w:val="16"/>
-              </w:rPr>
-              <w:t xml:space="preserve"> </w:t>
+              <w:t xml:space="preserve">// </w:t>
             </w:r>
             <w:r>
               <w:rPr>
@@ -1128,16 +1119,7 @@
                 <w:sz w:val="16"/>
                 <w:szCs w:val="16"/>
               </w:rPr>
-              <w:t>//</w:t>
-            </w:r>
-            <w:r>
-              <w:rPr>
-                <w:rFonts w:ascii="Courier New" w:hAnsi="Courier New" w:cs="Courier New"/>
-                <w:color w:val="006600"/>
-                <w:sz w:val="16"/>
-                <w:szCs w:val="16"/>
-              </w:rPr>
-              <w:t xml:space="preserve"> </w:t>
+              <w:t xml:space="preserve">// </w:t>
             </w:r>
             <w:r>
               <w:rPr>
@@ -1449,16 +1431,7 @@
                 <w:sz w:val="16"/>
                 <w:szCs w:val="16"/>
               </w:rPr>
-              <w:t>//</w:t>
-            </w:r>
-            <w:r>
-              <w:rPr>
-                <w:rFonts w:ascii="Courier New" w:hAnsi="Courier New" w:cs="Courier New"/>
-                <w:color w:val="006600"/>
-                <w:sz w:val="16"/>
-                <w:szCs w:val="16"/>
-              </w:rPr>
-              <w:t xml:space="preserve"> create an int:</w:t>
+              <w:t>// create an int:</w:t>
             </w:r>
           </w:p>
           <w:p>
@@ -1667,16 +1640,7 @@
                 <w:sz w:val="16"/>
                 <w:szCs w:val="16"/>
               </w:rPr>
-              <w:t>// create an</w:t>
-            </w:r>
-            <w:r>
-              <w:rPr>
-                <w:rFonts w:ascii="Courier New" w:hAnsi="Courier New" w:cs="Courier New"/>
-                <w:color w:val="006600"/>
-                <w:sz w:val="16"/>
-                <w:szCs w:val="16"/>
-              </w:rPr>
-              <w:t xml:space="preserve"> array:</w:t>
+              <w:t>// create an array:</w:t>
             </w:r>
           </w:p>
           <w:p>
@@ -2884,16 +2848,7 @@
                 <w:sz w:val="16"/>
                 <w:szCs w:val="16"/>
               </w:rPr>
-              <w:t>//</w:t>
-            </w:r>
-            <w:r>
-              <w:rPr>
-                <w:rFonts w:ascii="Courier New" w:hAnsi="Courier New" w:cs="Courier New"/>
-                <w:color w:val="006600"/>
-                <w:sz w:val="16"/>
-                <w:szCs w:val="16"/>
-              </w:rPr>
-              <w:t xml:space="preserve"> </w:t>
+              <w:t xml:space="preserve">// </w:t>
             </w:r>
             <w:r>
               <w:rPr>
@@ -2975,16 +2930,7 @@
                 <w:sz w:val="16"/>
                 <w:szCs w:val="16"/>
               </w:rPr>
-              <w:t>//</w:t>
-            </w:r>
-            <w:r>
-              <w:rPr>
-                <w:rFonts w:ascii="Courier New" w:hAnsi="Courier New" w:cs="Courier New"/>
-                <w:color w:val="006600"/>
-                <w:sz w:val="16"/>
-                <w:szCs w:val="16"/>
-              </w:rPr>
-              <w:t xml:space="preserve"> 1</w:t>
+              <w:t>// 1</w:t>
             </w:r>
           </w:p>
           <w:p>
@@ -3057,16 +3003,7 @@
                 <w:sz w:val="16"/>
                 <w:szCs w:val="16"/>
               </w:rPr>
-              <w:t>//</w:t>
-            </w:r>
-            <w:r>
-              <w:rPr>
-                <w:rFonts w:ascii="Courier New" w:hAnsi="Courier New" w:cs="Courier New"/>
-                <w:color w:val="006600"/>
-                <w:sz w:val="16"/>
-                <w:szCs w:val="16"/>
-              </w:rPr>
-              <w:t xml:space="preserve"> </w:t>
+              <w:t xml:space="preserve">// </w:t>
             </w:r>
             <w:r>
               <w:rPr>
@@ -12968,23 +12905,7 @@
           <w:sz w:val="18"/>
           <w:szCs w:val="18"/>
         </w:rPr>
-        <w:t xml:space="preserve"> points a </w:t>
-      </w:r>
-      <w:r>
-        <w:rPr>
-          <w:rFonts w:ascii="Segoe UI" w:hAnsi="Segoe UI" w:cs="Segoe UI"/>
-          <w:sz w:val="18"/>
-          <w:szCs w:val="18"/>
-        </w:rPr>
-        <w:t>2</w:t>
-      </w:r>
-      <w:r>
-        <w:rPr>
-          <w:rFonts w:ascii="Segoe UI" w:hAnsi="Segoe UI" w:cs="Segoe UI"/>
-          <w:sz w:val="18"/>
-          <w:szCs w:val="18"/>
-        </w:rPr>
-        <w:t>-dimension array.</w:t>
+        <w:t xml:space="preserve"> points a 2-dimension array.</w:t>
       </w:r>
     </w:p>
     <w:p>
@@ -25910,16 +25831,7 @@
                 <w:sz w:val="16"/>
                 <w:szCs w:val="16"/>
               </w:rPr>
-              <w:t>//</w:t>
-            </w:r>
-            <w:r>
-              <w:rPr>
-                <w:rFonts w:ascii="Courier New" w:hAnsi="Courier New" w:cs="Courier New"/>
-                <w:color w:val="008000"/>
-                <w:sz w:val="16"/>
-                <w:szCs w:val="16"/>
-              </w:rPr>
-              <w:t xml:space="preserve"> fill the first 10 bytes with '\0'</w:t>
+              <w:t>// fill the first 10 bytes with '\0'</w:t>
             </w:r>
           </w:p>
         </w:tc>
@@ -26106,25 +26018,7 @@
                 <w:sz w:val="16"/>
                 <w:szCs w:val="16"/>
               </w:rPr>
-              <w:t>//</w:t>
-            </w:r>
-            <w:r>
-              <w:rPr>
-                <w:rFonts w:ascii="Courier New" w:hAnsi="Courier New" w:cs="Courier New"/>
-                <w:color w:val="008000"/>
-                <w:sz w:val="16"/>
-                <w:szCs w:val="16"/>
-              </w:rPr>
-              <w:t xml:space="preserve"> fill the first 4 bytes with 1 – 0x</w:t>
-            </w:r>
-            <w:r>
-              <w:rPr>
-                <w:rFonts w:ascii="Courier New" w:hAnsi="Courier New" w:cs="Courier New"/>
-                <w:color w:val="008000"/>
-                <w:sz w:val="16"/>
-                <w:szCs w:val="16"/>
-              </w:rPr>
-              <w:t>01010101</w:t>
+              <w:t>// fill the first 4 bytes with 1 – 0x01010101</w:t>
             </w:r>
           </w:p>
           <w:p>
@@ -26199,15 +26093,7 @@
                 <w:sz w:val="16"/>
                 <w:szCs w:val="16"/>
               </w:rPr>
-              <w:t xml:space="preserve">       </w:t>
-            </w:r>
-            <w:r>
-              <w:rPr>
-                <w:rFonts w:ascii="Courier New" w:hAnsi="Courier New" w:cs="Courier New"/>
-                <w:sz w:val="16"/>
-                <w:szCs w:val="16"/>
-              </w:rPr>
-              <w:t xml:space="preserve"> </w:t>
+              <w:t xml:space="preserve">        </w:t>
             </w:r>
             <w:r>
               <w:rPr>
@@ -26513,16 +26399,7 @@
                 <w:sz w:val="16"/>
                 <w:szCs w:val="16"/>
               </w:rPr>
-              <w:t xml:space="preserve">fill the first 40 bytes with </w:t>
-            </w:r>
-            <w:r>
-              <w:rPr>
-                <w:rFonts w:ascii="Courier New" w:hAnsi="Courier New" w:cs="Courier New"/>
-                <w:color w:val="008000"/>
-                <w:sz w:val="16"/>
-                <w:szCs w:val="16"/>
-              </w:rPr>
-              <w:t>FF (-1)  – FFFFFFFF...</w:t>
+              <w:t>fill the first 40 bytes with FF (-1)  – FFFFFFFF...</w:t>
             </w:r>
           </w:p>
           <w:p>
@@ -26621,16 +26498,7 @@
                 <w:sz w:val="16"/>
                 <w:szCs w:val="16"/>
               </w:rPr>
-              <w:t xml:space="preserve">fill the first 40 bytes with </w:t>
-            </w:r>
-            <w:r>
-              <w:rPr>
-                <w:rFonts w:ascii="Courier New" w:hAnsi="Courier New" w:cs="Courier New"/>
-                <w:color w:val="008000"/>
-                <w:sz w:val="16"/>
-                <w:szCs w:val="16"/>
-              </w:rPr>
-              <w:t>1        - 01010101...</w:t>
+              <w:t>fill the first 40 bytes with 1        - 01010101...</w:t>
             </w:r>
           </w:p>
           <w:p>
@@ -27357,6 +27225,576 @@
         </w:tc>
       </w:tr>
     </w:tbl>
+    <w:p>
+      <w:pPr>
+        <w:ind w:left="360"/>
+        <w:jc w:val="both"/>
+        <w:rPr>
+          <w:rFonts w:ascii="Segoe UI" w:hAnsi="Segoe UI" w:cs="Segoe UI"/>
+          <w:sz w:val="18"/>
+          <w:szCs w:val="18"/>
+        </w:rPr>
+      </w:pPr>
+    </w:p>
+    <w:p>
+      <w:pPr>
+        <w:pStyle w:val="ListParagraph"/>
+        <w:numPr>
+          <w:ilvl w:val="0"/>
+          <w:numId w:val="11"/>
+        </w:numPr>
+        <w:jc w:val="both"/>
+        <w:rPr>
+          <w:rFonts w:ascii="Segoe UI" w:hAnsi="Segoe UI" w:cs="Segoe UI"/>
+          <w:sz w:val="18"/>
+          <w:szCs w:val="18"/>
+        </w:rPr>
+      </w:pPr>
+      <w:r>
+        <w:rPr>
+          <w:rFonts w:ascii="Segoe UI" w:hAnsi="Segoe UI" w:cs="Segoe UI"/>
+          <w:sz w:val="18"/>
+          <w:szCs w:val="18"/>
+        </w:rPr>
+        <w:t>Get the middle of an array</w:t>
+      </w:r>
+      <w:r>
+        <w:rPr>
+          <w:rFonts w:ascii="Segoe UI" w:hAnsi="Segoe UI" w:cs="Segoe UI"/>
+          <w:sz w:val="18"/>
+          <w:szCs w:val="18"/>
+        </w:rPr>
+        <w:t xml:space="preserve">. </w:t>
+      </w:r>
+    </w:p>
+    <w:p>
+      <w:pPr>
+        <w:ind w:left="360"/>
+        <w:jc w:val="both"/>
+        <w:rPr>
+          <w:rFonts w:ascii="Segoe UI" w:hAnsi="Segoe UI" w:cs="Segoe UI"/>
+          <w:sz w:val="18"/>
+          <w:szCs w:val="18"/>
+        </w:rPr>
+      </w:pPr>
+    </w:p>
+    <w:tbl>
+      <w:tblPr>
+        <w:tblW w:w="0" w:type="auto"/>
+        <w:tblInd w:w="565" w:type="dxa"/>
+        <w:tblBorders>
+          <w:top w:val="single" w:sz="4" w:space="0" w:color="auto"/>
+          <w:bottom w:val="single" w:sz="4" w:space="0" w:color="auto"/>
+          <w:insideH w:val="single" w:sz="4" w:space="0" w:color="auto"/>
+          <w:insideV w:val="single" w:sz="4" w:space="0" w:color="auto"/>
+        </w:tblBorders>
+        <w:tblLayout w:type="fixed"/>
+        <w:tblCellMar>
+          <w:top w:w="86" w:type="dxa"/>
+          <w:left w:w="115" w:type="dxa"/>
+          <w:bottom w:w="86" w:type="dxa"/>
+          <w:right w:w="115" w:type="dxa"/>
+        </w:tblCellMar>
+        <w:tblLook w:val="01E0" w:firstRow="1" w:lastRow="1" w:firstColumn="1" w:lastColumn="1" w:noHBand="0" w:noVBand="0"/>
+      </w:tblPr>
+      <w:tblGrid>
+        <w:gridCol w:w="1350"/>
+        <w:gridCol w:w="2970"/>
+        <w:gridCol w:w="3330"/>
+      </w:tblGrid>
+      <w:tr>
+        <w:tc>
+          <w:tcPr>
+            <w:tcW w:w="1350" w:type="dxa"/>
+            <w:tcBorders>
+              <w:top w:val="single" w:sz="4" w:space="0" w:color="auto"/>
+              <w:bottom w:val="single" w:sz="4" w:space="0" w:color="auto"/>
+            </w:tcBorders>
+            <w:vAlign w:val="center"/>
+          </w:tcPr>
+          <w:p>
+            <w:pPr>
+              <w:ind w:left="11" w:right="11"/>
+              <w:rPr>
+                <w:rFonts w:ascii="Courier New" w:eastAsia="Times New Roman" w:hAnsi="Courier New" w:cs="Courier New"/>
+                <w:color w:val="000000"/>
+                <w:sz w:val="16"/>
+                <w:szCs w:val="16"/>
+              </w:rPr>
+            </w:pPr>
+          </w:p>
+        </w:tc>
+        <w:tc>
+          <w:tcPr>
+            <w:tcW w:w="2970" w:type="dxa"/>
+            <w:tcBorders>
+              <w:top w:val="single" w:sz="4" w:space="0" w:color="auto"/>
+              <w:bottom w:val="single" w:sz="4" w:space="0" w:color="auto"/>
+            </w:tcBorders>
+            <w:vAlign w:val="center"/>
+          </w:tcPr>
+          <w:p>
+            <w:pPr>
+              <w:ind w:left="11" w:right="11"/>
+              <w:jc w:val="center"/>
+              <w:rPr>
+                <w:rFonts w:ascii="Courier New" w:eastAsia="Times New Roman" w:hAnsi="Courier New" w:cs="Courier New"/>
+                <w:color w:val="000000"/>
+                <w:sz w:val="18"/>
+                <w:szCs w:val="18"/>
+              </w:rPr>
+            </w:pPr>
+            <w:r>
+              <w:rPr>
+                <w:rFonts w:ascii="Courier New" w:eastAsia="Times New Roman" w:hAnsi="Courier New" w:cs="Courier New"/>
+                <w:color w:val="000000"/>
+                <w:sz w:val="18"/>
+                <w:szCs w:val="18"/>
+              </w:rPr>
+              <w:t xml:space="preserve">1   2   </w:t>
+            </w:r>
+            <w:r>
+              <w:rPr>
+                <w:rFonts w:ascii="Courier New" w:eastAsia="Times New Roman" w:hAnsi="Courier New" w:cs="Courier New"/>
+                <w:b/>
+                <w:bCs/>
+                <w:color w:val="FF0000"/>
+                <w:sz w:val="18"/>
+                <w:szCs w:val="18"/>
+              </w:rPr>
+              <w:t xml:space="preserve">3   </w:t>
+            </w:r>
+            <w:r>
+              <w:rPr>
+                <w:rFonts w:ascii="Courier New" w:eastAsia="Times New Roman" w:hAnsi="Courier New" w:cs="Courier New"/>
+                <w:b/>
+                <w:bCs/>
+                <w:color w:val="0070C0"/>
+                <w:sz w:val="18"/>
+                <w:szCs w:val="18"/>
+              </w:rPr>
+              <w:t>4</w:t>
+            </w:r>
+            <w:r>
+              <w:rPr>
+                <w:rFonts w:ascii="Courier New" w:eastAsia="Times New Roman" w:hAnsi="Courier New" w:cs="Courier New"/>
+                <w:color w:val="000000"/>
+                <w:sz w:val="18"/>
+                <w:szCs w:val="18"/>
+              </w:rPr>
+              <w:t xml:space="preserve">   5   6</w:t>
+            </w:r>
+          </w:p>
+          <w:p>
+            <w:pPr>
+              <w:ind w:left="11" w:right="11"/>
+              <w:jc w:val="center"/>
+              <w:rPr>
+                <w:rFonts w:ascii="Courier New" w:eastAsia="Times New Roman" w:hAnsi="Courier New" w:cs="Courier New"/>
+                <w:color w:val="000000"/>
+                <w:sz w:val="18"/>
+                <w:szCs w:val="18"/>
+              </w:rPr>
+            </w:pPr>
+            <w:r>
+              <w:rPr>
+                <w:rFonts w:ascii="Courier New" w:eastAsia="Times New Roman" w:hAnsi="Courier New" w:cs="Courier New"/>
+                <w:color w:val="000000"/>
+                <w:sz w:val="18"/>
+                <w:szCs w:val="18"/>
+              </w:rPr>
+              <w:t>n = 6</w:t>
+            </w:r>
+          </w:p>
+        </w:tc>
+        <w:tc>
+          <w:tcPr>
+            <w:tcW w:w="3330" w:type="dxa"/>
+            <w:tcBorders>
+              <w:top w:val="single" w:sz="4" w:space="0" w:color="auto"/>
+              <w:bottom w:val="single" w:sz="4" w:space="0" w:color="auto"/>
+            </w:tcBorders>
+            <w:vAlign w:val="center"/>
+          </w:tcPr>
+          <w:p>
+            <w:pPr>
+              <w:ind w:left="11" w:right="11"/>
+              <w:jc w:val="center"/>
+              <w:rPr>
+                <w:rFonts w:ascii="Courier New" w:eastAsia="Times New Roman" w:hAnsi="Courier New" w:cs="Courier New"/>
+                <w:color w:val="000000"/>
+                <w:sz w:val="18"/>
+                <w:szCs w:val="18"/>
+              </w:rPr>
+            </w:pPr>
+            <w:r>
+              <w:rPr>
+                <w:rFonts w:ascii="Courier New" w:eastAsia="Times New Roman" w:hAnsi="Courier New" w:cs="Courier New"/>
+                <w:color w:val="000000"/>
+                <w:sz w:val="18"/>
+                <w:szCs w:val="18"/>
+              </w:rPr>
+              <w:t xml:space="preserve">1   2   3   </w:t>
+            </w:r>
+            <w:r>
+              <w:rPr>
+                <w:rFonts w:ascii="Courier New" w:eastAsia="Times New Roman" w:hAnsi="Courier New" w:cs="Courier New"/>
+                <w:b/>
+                <w:bCs/>
+                <w:color w:val="FF0000"/>
+                <w:sz w:val="18"/>
+                <w:szCs w:val="18"/>
+              </w:rPr>
+              <w:t>4</w:t>
+            </w:r>
+            <w:r>
+              <w:rPr>
+                <w:rFonts w:ascii="Courier New" w:eastAsia="Times New Roman" w:hAnsi="Courier New" w:cs="Courier New"/>
+                <w:color w:val="000000"/>
+                <w:sz w:val="18"/>
+                <w:szCs w:val="18"/>
+              </w:rPr>
+              <w:t xml:space="preserve">   5   6   7</w:t>
+            </w:r>
+          </w:p>
+          <w:p>
+            <w:pPr>
+              <w:ind w:left="11" w:right="11"/>
+              <w:jc w:val="center"/>
+              <w:rPr>
+                <w:rFonts w:ascii="Courier New" w:eastAsia="Times New Roman" w:hAnsi="Courier New" w:cs="Courier New"/>
+                <w:color w:val="000000"/>
+                <w:sz w:val="18"/>
+                <w:szCs w:val="18"/>
+              </w:rPr>
+            </w:pPr>
+            <w:r>
+              <w:rPr>
+                <w:rFonts w:ascii="Courier New" w:eastAsia="Times New Roman" w:hAnsi="Courier New" w:cs="Courier New"/>
+                <w:color w:val="000000"/>
+                <w:sz w:val="18"/>
+                <w:szCs w:val="18"/>
+              </w:rPr>
+              <w:t xml:space="preserve">n = </w:t>
+            </w:r>
+            <w:r>
+              <w:rPr>
+                <w:rFonts w:ascii="Courier New" w:eastAsia="Times New Roman" w:hAnsi="Courier New" w:cs="Courier New"/>
+                <w:color w:val="000000"/>
+                <w:sz w:val="18"/>
+                <w:szCs w:val="18"/>
+              </w:rPr>
+              <w:t>7</w:t>
+            </w:r>
+          </w:p>
+        </w:tc>
+      </w:tr>
+      <w:tr>
+        <w:tc>
+          <w:tcPr>
+            <w:tcW w:w="1350" w:type="dxa"/>
+            <w:tcBorders>
+              <w:top w:val="single" w:sz="4" w:space="0" w:color="auto"/>
+              <w:bottom w:val="single" w:sz="4" w:space="0" w:color="auto"/>
+            </w:tcBorders>
+            <w:vAlign w:val="center"/>
+          </w:tcPr>
+          <w:p>
+            <w:pPr>
+              <w:ind w:left="11" w:right="11"/>
+              <w:jc w:val="center"/>
+              <w:rPr>
+                <w:rFonts w:ascii="Courier New" w:eastAsia="Times New Roman" w:hAnsi="Courier New" w:cs="Courier New"/>
+                <w:color w:val="000000"/>
+                <w:sz w:val="18"/>
+                <w:szCs w:val="18"/>
+              </w:rPr>
+            </w:pPr>
+            <w:r>
+              <w:rPr>
+                <w:rFonts w:ascii="Courier New" w:hAnsi="Courier New" w:cs="Courier New"/>
+                <w:sz w:val="18"/>
+                <w:szCs w:val="18"/>
+              </w:rPr>
+              <w:t>(n-1)/2</w:t>
+            </w:r>
+          </w:p>
+        </w:tc>
+        <w:tc>
+          <w:tcPr>
+            <w:tcW w:w="2970" w:type="dxa"/>
+            <w:tcBorders>
+              <w:top w:val="single" w:sz="4" w:space="0" w:color="auto"/>
+              <w:bottom w:val="single" w:sz="4" w:space="0" w:color="auto"/>
+            </w:tcBorders>
+            <w:vAlign w:val="center"/>
+          </w:tcPr>
+          <w:p>
+            <w:pPr>
+              <w:ind w:left="11" w:right="11"/>
+              <w:jc w:val="center"/>
+              <w:rPr>
+                <w:rFonts w:ascii="Courier New" w:eastAsia="Times New Roman" w:hAnsi="Courier New" w:cs="Courier New"/>
+                <w:color w:val="000000"/>
+                <w:sz w:val="18"/>
+                <w:szCs w:val="18"/>
+              </w:rPr>
+            </w:pPr>
+            <w:proofErr w:type="gramStart"/>
+            <w:r>
+              <w:rPr>
+                <w:rFonts w:ascii="Courier New" w:eastAsia="Times New Roman" w:hAnsi="Courier New" w:cs="Courier New"/>
+                <w:color w:val="000000"/>
+                <w:sz w:val="18"/>
+                <w:szCs w:val="18"/>
+              </w:rPr>
+              <w:t>a[</w:t>
+            </w:r>
+            <w:proofErr w:type="gramEnd"/>
+            <w:r>
+              <w:rPr>
+                <w:rFonts w:ascii="Courier New" w:eastAsia="Times New Roman" w:hAnsi="Courier New" w:cs="Courier New"/>
+                <w:color w:val="000000"/>
+                <w:sz w:val="18"/>
+                <w:szCs w:val="18"/>
+              </w:rPr>
+              <w:t xml:space="preserve">2] = </w:t>
+            </w:r>
+            <w:r>
+              <w:rPr>
+                <w:rFonts w:ascii="Courier New" w:eastAsia="Times New Roman" w:hAnsi="Courier New" w:cs="Courier New"/>
+                <w:b/>
+                <w:bCs/>
+                <w:color w:val="000000"/>
+                <w:sz w:val="18"/>
+                <w:szCs w:val="18"/>
+              </w:rPr>
+              <w:t>3</w:t>
+            </w:r>
+          </w:p>
+        </w:tc>
+        <w:tc>
+          <w:tcPr>
+            <w:tcW w:w="3330" w:type="dxa"/>
+            <w:tcBorders>
+              <w:top w:val="single" w:sz="4" w:space="0" w:color="auto"/>
+              <w:bottom w:val="single" w:sz="4" w:space="0" w:color="auto"/>
+            </w:tcBorders>
+            <w:vAlign w:val="center"/>
+          </w:tcPr>
+          <w:p>
+            <w:pPr>
+              <w:ind w:left="11" w:right="11"/>
+              <w:jc w:val="center"/>
+              <w:rPr>
+                <w:rFonts w:ascii="Courier New" w:eastAsia="Times New Roman" w:hAnsi="Courier New" w:cs="Courier New"/>
+                <w:color w:val="000000"/>
+                <w:sz w:val="18"/>
+                <w:szCs w:val="18"/>
+              </w:rPr>
+            </w:pPr>
+            <w:proofErr w:type="gramStart"/>
+            <w:r>
+              <w:rPr>
+                <w:rFonts w:ascii="Courier New" w:eastAsia="Times New Roman" w:hAnsi="Courier New" w:cs="Courier New"/>
+                <w:color w:val="000000"/>
+                <w:sz w:val="18"/>
+                <w:szCs w:val="18"/>
+              </w:rPr>
+              <w:t>a[</w:t>
+            </w:r>
+            <w:proofErr w:type="gramEnd"/>
+            <w:r>
+              <w:rPr>
+                <w:rFonts w:ascii="Courier New" w:eastAsia="Times New Roman" w:hAnsi="Courier New" w:cs="Courier New"/>
+                <w:color w:val="000000"/>
+                <w:sz w:val="18"/>
+                <w:szCs w:val="18"/>
+              </w:rPr>
+              <w:t>3</w:t>
+            </w:r>
+            <w:r>
+              <w:rPr>
+                <w:rFonts w:ascii="Courier New" w:eastAsia="Times New Roman" w:hAnsi="Courier New" w:cs="Courier New"/>
+                <w:color w:val="000000"/>
+                <w:sz w:val="18"/>
+                <w:szCs w:val="18"/>
+              </w:rPr>
+              <w:t xml:space="preserve">] = </w:t>
+            </w:r>
+            <w:r>
+              <w:rPr>
+                <w:rFonts w:ascii="Courier New" w:eastAsia="Times New Roman" w:hAnsi="Courier New" w:cs="Courier New"/>
+                <w:b/>
+                <w:bCs/>
+                <w:color w:val="000000"/>
+                <w:sz w:val="18"/>
+                <w:szCs w:val="18"/>
+              </w:rPr>
+              <w:t>4</w:t>
+            </w:r>
+          </w:p>
+        </w:tc>
+      </w:tr>
+      <w:tr>
+        <w:tc>
+          <w:tcPr>
+            <w:tcW w:w="1350" w:type="dxa"/>
+            <w:tcBorders>
+              <w:top w:val="single" w:sz="4" w:space="0" w:color="auto"/>
+              <w:bottom w:val="single" w:sz="4" w:space="0" w:color="auto"/>
+            </w:tcBorders>
+            <w:vAlign w:val="center"/>
+          </w:tcPr>
+          <w:p>
+            <w:pPr>
+              <w:ind w:left="11" w:right="11"/>
+              <w:jc w:val="center"/>
+              <w:rPr>
+                <w:rFonts w:ascii="Courier New" w:eastAsia="Times New Roman" w:hAnsi="Courier New" w:cs="Courier New"/>
+                <w:color w:val="000000"/>
+                <w:sz w:val="18"/>
+                <w:szCs w:val="18"/>
+              </w:rPr>
+            </w:pPr>
+            <w:r>
+              <w:rPr>
+                <w:rFonts w:ascii="Courier New" w:hAnsi="Courier New" w:cs="Courier New"/>
+                <w:sz w:val="18"/>
+                <w:szCs w:val="18"/>
+              </w:rPr>
+              <w:t>n/2</w:t>
+            </w:r>
+          </w:p>
+        </w:tc>
+        <w:tc>
+          <w:tcPr>
+            <w:tcW w:w="2970" w:type="dxa"/>
+            <w:tcBorders>
+              <w:top w:val="single" w:sz="4" w:space="0" w:color="auto"/>
+              <w:bottom w:val="single" w:sz="4" w:space="0" w:color="auto"/>
+            </w:tcBorders>
+            <w:vAlign w:val="center"/>
+          </w:tcPr>
+          <w:p>
+            <w:pPr>
+              <w:ind w:left="11" w:right="11"/>
+              <w:jc w:val="center"/>
+              <w:rPr>
+                <w:rFonts w:ascii="Courier New" w:eastAsia="Times New Roman" w:hAnsi="Courier New" w:cs="Courier New"/>
+                <w:color w:val="000000"/>
+                <w:sz w:val="18"/>
+                <w:szCs w:val="18"/>
+              </w:rPr>
+            </w:pPr>
+            <w:proofErr w:type="gramStart"/>
+            <w:r>
+              <w:rPr>
+                <w:rFonts w:ascii="Courier New" w:eastAsia="Times New Roman" w:hAnsi="Courier New" w:cs="Courier New"/>
+                <w:color w:val="000000"/>
+                <w:sz w:val="18"/>
+                <w:szCs w:val="18"/>
+              </w:rPr>
+              <w:t>a[</w:t>
+            </w:r>
+            <w:proofErr w:type="gramEnd"/>
+            <w:r>
+              <w:rPr>
+                <w:rFonts w:ascii="Courier New" w:eastAsia="Times New Roman" w:hAnsi="Courier New" w:cs="Courier New"/>
+                <w:color w:val="000000"/>
+                <w:sz w:val="18"/>
+                <w:szCs w:val="18"/>
+              </w:rPr>
+              <w:t>3</w:t>
+            </w:r>
+            <w:r>
+              <w:rPr>
+                <w:rFonts w:ascii="Courier New" w:eastAsia="Times New Roman" w:hAnsi="Courier New" w:cs="Courier New"/>
+                <w:color w:val="000000"/>
+                <w:sz w:val="18"/>
+                <w:szCs w:val="18"/>
+              </w:rPr>
+              <w:t xml:space="preserve">] = </w:t>
+            </w:r>
+            <w:r>
+              <w:rPr>
+                <w:rFonts w:ascii="Courier New" w:eastAsia="Times New Roman" w:hAnsi="Courier New" w:cs="Courier New"/>
+                <w:b/>
+                <w:bCs/>
+                <w:color w:val="000000"/>
+                <w:sz w:val="18"/>
+                <w:szCs w:val="18"/>
+              </w:rPr>
+              <w:t>4</w:t>
+            </w:r>
+          </w:p>
+        </w:tc>
+        <w:tc>
+          <w:tcPr>
+            <w:tcW w:w="3330" w:type="dxa"/>
+            <w:tcBorders>
+              <w:top w:val="single" w:sz="4" w:space="0" w:color="auto"/>
+              <w:bottom w:val="single" w:sz="4" w:space="0" w:color="auto"/>
+            </w:tcBorders>
+            <w:vAlign w:val="center"/>
+          </w:tcPr>
+          <w:p>
+            <w:pPr>
+              <w:ind w:left="11" w:right="11"/>
+              <w:jc w:val="center"/>
+              <w:rPr>
+                <w:rFonts w:ascii="Courier New" w:eastAsia="Times New Roman" w:hAnsi="Courier New" w:cs="Courier New"/>
+                <w:color w:val="000000"/>
+                <w:sz w:val="18"/>
+                <w:szCs w:val="18"/>
+              </w:rPr>
+            </w:pPr>
+            <w:proofErr w:type="gramStart"/>
+            <w:r>
+              <w:rPr>
+                <w:rFonts w:ascii="Courier New" w:eastAsia="Times New Roman" w:hAnsi="Courier New" w:cs="Courier New"/>
+                <w:color w:val="000000"/>
+                <w:sz w:val="18"/>
+                <w:szCs w:val="18"/>
+              </w:rPr>
+              <w:t>a[</w:t>
+            </w:r>
+            <w:proofErr w:type="gramEnd"/>
+            <w:r>
+              <w:rPr>
+                <w:rFonts w:ascii="Courier New" w:eastAsia="Times New Roman" w:hAnsi="Courier New" w:cs="Courier New"/>
+                <w:color w:val="000000"/>
+                <w:sz w:val="18"/>
+                <w:szCs w:val="18"/>
+              </w:rPr>
+              <w:t xml:space="preserve">3] = </w:t>
+            </w:r>
+            <w:r>
+              <w:rPr>
+                <w:rFonts w:ascii="Courier New" w:eastAsia="Times New Roman" w:hAnsi="Courier New" w:cs="Courier New"/>
+                <w:b/>
+                <w:bCs/>
+                <w:color w:val="000000"/>
+                <w:sz w:val="18"/>
+                <w:szCs w:val="18"/>
+              </w:rPr>
+              <w:t>4</w:t>
+            </w:r>
+          </w:p>
+        </w:tc>
+      </w:tr>
+    </w:tbl>
+    <w:p>
+      <w:pPr>
+        <w:ind w:left="360"/>
+        <w:jc w:val="both"/>
+        <w:rPr>
+          <w:rFonts w:ascii="Segoe UI" w:hAnsi="Segoe UI" w:cs="Segoe UI"/>
+          <w:sz w:val="18"/>
+          <w:szCs w:val="18"/>
+        </w:rPr>
+      </w:pPr>
+    </w:p>
     <w:p>
       <w:pPr>
         <w:ind w:left="360"/>
@@ -27643,7 +28081,7 @@
         <w:sz w:val="16"/>
         <w:szCs w:val="16"/>
       </w:rPr>
-      <w:pict w14:anchorId="6E1DB828">
+      <w:pict w14:anchorId="260A28EF">
         <v:line id="_x0000_s2049" alt="" style="position:absolute;left:0;text-align:left;z-index:251660288;mso-wrap-edited:f;mso-width-percent:0;mso-height-percent:0;mso-width-percent:0;mso-height-percent:0" from="0,18pt" to="483pt,18pt" strokeweight="4.5pt">
           <v:stroke linestyle="thinThick"/>
         </v:line>
@@ -30319,6 +30757,25 @@
       <w:color w:val="808080"/>
     </w:rPr>
   </w:style>
+  <w:style w:type="table" w:styleId="TableGrid">
+    <w:name w:val="Table Grid"/>
+    <w:basedOn w:val="TableNormal"/>
+    <w:uiPriority w:val="59"/>
+    <w:rsid w:val="005738FD"/>
+    <w:pPr>
+      <w:spacing w:after="0" w:line="240" w:lineRule="auto"/>
+    </w:pPr>
+    <w:tblPr>
+      <w:tblBorders>
+        <w:top w:val="single" w:sz="4" w:space="0" w:color="auto"/>
+        <w:left w:val="single" w:sz="4" w:space="0" w:color="auto"/>
+        <w:bottom w:val="single" w:sz="4" w:space="0" w:color="auto"/>
+        <w:right w:val="single" w:sz="4" w:space="0" w:color="auto"/>
+        <w:insideH w:val="single" w:sz="4" w:space="0" w:color="auto"/>
+        <w:insideV w:val="single" w:sz="4" w:space="0" w:color="auto"/>
+      </w:tblBorders>
+    </w:tblPr>
+  </w:style>
 </w:styles>
 </file>
 

</xml_diff>